<commit_message>
add in Brian's edits
</commit_message>
<xml_diff>
--- a/docs/manuscript/cover_letter.docx
+++ b/docs/manuscript/cover_letter.docx
@@ -47,7 +47,7 @@
         <w:rPr>
           <w:rFonts w:ascii="Times New Roman" w:hAnsi="Times New Roman" w:cs="Times New Roman"/>
         </w:rPr>
-        <w:t>June 23</w:t>
+        <w:t>July 14</w:t>
       </w:r>
       <w:r>
         <w:rPr>
@@ -181,157 +181,167 @@
           <w:i/>
           <w:iCs/>
         </w:rPr>
-        <w:t xml:space="preserve">Methods in Ecology and </w:t>
-      </w:r>
-      <w:proofErr w:type="gramStart"/>
+        <w:t>Methods in Ecology and Evolution.</w:t>
+      </w:r>
+    </w:p>
+    <w:p>
+      <w:pPr>
+        <w:spacing w:line="240" w:lineRule="auto"/>
+        <w:contextualSpacing/>
+        <w:rPr>
+          <w:rFonts w:ascii="Times New Roman" w:hAnsi="Times New Roman" w:cs="Times New Roman"/>
+        </w:rPr>
+      </w:pPr>
+    </w:p>
+    <w:p>
+      <w:pPr>
+        <w:spacing w:line="240" w:lineRule="auto"/>
+        <w:contextualSpacing/>
+        <w:rPr>
+          <w:rFonts w:ascii="Times New Roman" w:hAnsi="Times New Roman" w:cs="Times New Roman"/>
+        </w:rPr>
+      </w:pPr>
+      <w:proofErr w:type="spellStart"/>
+      <w:r>
+        <w:rPr>
+          <w:rFonts w:ascii="Times New Roman" w:hAnsi="Times New Roman" w:cs="Times New Roman"/>
+        </w:rPr>
+        <w:t>hatchR</w:t>
+      </w:r>
+      <w:proofErr w:type="spellEnd"/>
+      <w:r>
+        <w:rPr>
+          <w:rFonts w:ascii="Times New Roman" w:hAnsi="Times New Roman" w:cs="Times New Roman"/>
+        </w:rPr>
+        <w:t xml:space="preserve"> is a software ecosystem designed </w:t>
+      </w:r>
+      <w:r>
+        <w:rPr>
+          <w:rFonts w:ascii="Times New Roman" w:hAnsi="Times New Roman" w:cs="Times New Roman"/>
+        </w:rPr>
+        <w:t xml:space="preserve">to help </w:t>
+      </w:r>
+      <w:r>
+        <w:rPr>
+          <w:rFonts w:ascii="Times New Roman" w:hAnsi="Times New Roman" w:cs="Times New Roman"/>
+        </w:rPr>
+        <w:t>scientists accurately predict developmental phenology for wild poikilotherms</w:t>
+      </w:r>
+      <w:r>
+        <w:rPr>
+          <w:rFonts w:ascii="Times New Roman" w:hAnsi="Times New Roman" w:cs="Times New Roman"/>
+        </w:rPr>
+        <w:t>.</w:t>
+      </w:r>
+      <w:r>
+        <w:rPr>
+          <w:rFonts w:ascii="Times New Roman" w:hAnsi="Times New Roman" w:cs="Times New Roman"/>
+        </w:rPr>
+        <w:t xml:space="preserve"> While originally designed specific to fishes, </w:t>
+      </w:r>
+      <w:r>
+        <w:rPr>
+          <w:rFonts w:ascii="Times New Roman" w:hAnsi="Times New Roman" w:cs="Times New Roman"/>
+        </w:rPr>
+        <w:t>we present numerous application and model sources for application in a wide array of poikilotherms</w:t>
+      </w:r>
+      <w:r>
+        <w:rPr>
+          <w:rFonts w:ascii="Times New Roman" w:hAnsi="Times New Roman" w:cs="Times New Roman"/>
+        </w:rPr>
+        <w:t>.</w:t>
+      </w:r>
+      <w:r>
+        <w:rPr>
+          <w:rFonts w:ascii="Times New Roman" w:hAnsi="Times New Roman" w:cs="Times New Roman"/>
+        </w:rPr>
+        <w:t xml:space="preserve"> </w:t>
+      </w:r>
+      <w:r>
+        <w:rPr>
+          <w:rFonts w:ascii="Times New Roman" w:hAnsi="Times New Roman" w:cs="Times New Roman"/>
+        </w:rPr>
+        <w:t>The software</w:t>
+      </w:r>
+      <w:r>
+        <w:rPr>
+          <w:rFonts w:ascii="Times New Roman" w:hAnsi="Times New Roman" w:cs="Times New Roman"/>
+        </w:rPr>
+        <w:t xml:space="preserve"> </w:t>
+      </w:r>
+      <w:r>
+        <w:rPr>
+          <w:rFonts w:ascii="Times New Roman" w:hAnsi="Times New Roman" w:cs="Times New Roman"/>
+        </w:rPr>
+        <w:t>reworks</w:t>
+      </w:r>
+      <w:r>
+        <w:rPr>
+          <w:rFonts w:ascii="Times New Roman" w:hAnsi="Times New Roman" w:cs="Times New Roman"/>
+        </w:rPr>
+        <w:t xml:space="preserve"> </w:t>
+      </w:r>
+      <w:r>
+        <w:rPr>
+          <w:rFonts w:ascii="Times New Roman" w:hAnsi="Times New Roman" w:cs="Times New Roman"/>
+        </w:rPr>
+        <w:t xml:space="preserve">accumulated thermal unit approaches </w:t>
+      </w:r>
+      <w:r>
+        <w:rPr>
+          <w:rFonts w:ascii="Times New Roman" w:hAnsi="Times New Roman" w:cs="Times New Roman"/>
+        </w:rPr>
+        <w:t xml:space="preserve">developed </w:t>
+      </w:r>
+      <w:r>
+        <w:rPr>
+          <w:rFonts w:ascii="Times New Roman" w:hAnsi="Times New Roman" w:cs="Times New Roman"/>
+        </w:rPr>
+        <w:t>from</w:t>
+      </w:r>
+      <w:r>
+        <w:rPr>
+          <w:rFonts w:ascii="Times New Roman" w:hAnsi="Times New Roman" w:cs="Times New Roman"/>
+        </w:rPr>
+        <w:t xml:space="preserve"> </w:t>
+      </w:r>
       <w:r>
         <w:rPr>
           <w:rFonts w:ascii="Times New Roman" w:hAnsi="Times New Roman" w:cs="Times New Roman"/>
           <w:i/>
           <w:iCs/>
         </w:rPr>
-        <w:t>Evolution.</w:t>
-      </w:r>
-      <w:r>
-        <w:rPr>
-          <w:rFonts w:ascii="Times New Roman" w:hAnsi="Times New Roman" w:cs="Times New Roman"/>
-        </w:rPr>
-        <w:t>.</w:t>
-      </w:r>
-      <w:proofErr w:type="gramEnd"/>
-    </w:p>
-    <w:p>
-      <w:pPr>
-        <w:spacing w:line="240" w:lineRule="auto"/>
-        <w:contextualSpacing/>
-        <w:rPr>
-          <w:rFonts w:ascii="Times New Roman" w:hAnsi="Times New Roman" w:cs="Times New Roman"/>
-        </w:rPr>
-      </w:pPr>
-    </w:p>
-    <w:p>
-      <w:pPr>
-        <w:spacing w:line="240" w:lineRule="auto"/>
-        <w:contextualSpacing/>
-        <w:rPr>
-          <w:rFonts w:ascii="Times New Roman" w:hAnsi="Times New Roman" w:cs="Times New Roman"/>
-        </w:rPr>
-      </w:pPr>
-      <w:proofErr w:type="spellStart"/>
-      <w:r>
-        <w:rPr>
-          <w:rFonts w:ascii="Times New Roman" w:hAnsi="Times New Roman" w:cs="Times New Roman"/>
-        </w:rPr>
-        <w:t>hatchR</w:t>
-      </w:r>
-      <w:proofErr w:type="spellEnd"/>
-      <w:r>
-        <w:rPr>
-          <w:rFonts w:ascii="Times New Roman" w:hAnsi="Times New Roman" w:cs="Times New Roman"/>
-        </w:rPr>
-        <w:t xml:space="preserve"> is a software ecosystem designed </w:t>
-      </w:r>
-      <w:r>
-        <w:rPr>
-          <w:rFonts w:ascii="Times New Roman" w:hAnsi="Times New Roman" w:cs="Times New Roman"/>
-        </w:rPr>
-        <w:t xml:space="preserve">to help </w:t>
-      </w:r>
-      <w:r>
-        <w:rPr>
-          <w:rFonts w:ascii="Times New Roman" w:hAnsi="Times New Roman" w:cs="Times New Roman"/>
-        </w:rPr>
-        <w:t>scientists accurately predict developmental phenology for wild poikilotherms</w:t>
-      </w:r>
-      <w:r>
-        <w:rPr>
-          <w:rFonts w:ascii="Times New Roman" w:hAnsi="Times New Roman" w:cs="Times New Roman"/>
-        </w:rPr>
-        <w:t>.</w:t>
-      </w:r>
-      <w:r>
-        <w:rPr>
-          <w:rFonts w:ascii="Times New Roman" w:hAnsi="Times New Roman" w:cs="Times New Roman"/>
-        </w:rPr>
-        <w:t xml:space="preserve"> While originally designed specific to fishes, in preparing the introductory manuscript for the software (</w:t>
-      </w:r>
-      <w:r>
-        <w:rPr>
-          <w:rFonts w:ascii="Times New Roman" w:hAnsi="Times New Roman" w:cs="Times New Roman"/>
-        </w:rPr>
-        <w:t xml:space="preserve">in </w:t>
-      </w:r>
-      <w:r>
-        <w:rPr>
-          <w:rFonts w:ascii="Times New Roman" w:hAnsi="Times New Roman" w:cs="Times New Roman"/>
-        </w:rPr>
-        <w:t>minor revisions at a fisheries-centric journa</w:t>
-      </w:r>
-      <w:r>
-        <w:rPr>
-          <w:rFonts w:ascii="Times New Roman" w:hAnsi="Times New Roman" w:cs="Times New Roman"/>
-        </w:rPr>
-        <w:t>l</w:t>
-      </w:r>
-      <w:r>
-        <w:rPr>
-          <w:rFonts w:ascii="Times New Roman" w:hAnsi="Times New Roman" w:cs="Times New Roman"/>
-        </w:rPr>
-        <w:t>), we began exploring functionality for non-fish species, finding it works equally well for other poikilotherms.</w:t>
-      </w:r>
-      <w:r>
-        <w:rPr>
-          <w:rFonts w:ascii="Times New Roman" w:hAnsi="Times New Roman" w:cs="Times New Roman"/>
-        </w:rPr>
-        <w:t xml:space="preserve"> </w:t>
-      </w:r>
-      <w:r>
-        <w:rPr>
-          <w:rFonts w:ascii="Times New Roman" w:hAnsi="Times New Roman" w:cs="Times New Roman"/>
-        </w:rPr>
-        <w:t>The software</w:t>
-      </w:r>
-      <w:r>
-        <w:rPr>
-          <w:rFonts w:ascii="Times New Roman" w:hAnsi="Times New Roman" w:cs="Times New Roman"/>
-        </w:rPr>
-        <w:t xml:space="preserve"> </w:t>
-      </w:r>
-      <w:r>
-        <w:rPr>
-          <w:rFonts w:ascii="Times New Roman" w:hAnsi="Times New Roman" w:cs="Times New Roman"/>
-        </w:rPr>
-        <w:t>reworks</w:t>
-      </w:r>
-      <w:r>
-        <w:rPr>
-          <w:rFonts w:ascii="Times New Roman" w:hAnsi="Times New Roman" w:cs="Times New Roman"/>
-        </w:rPr>
-        <w:t xml:space="preserve"> </w:t>
-      </w:r>
-      <w:r>
-        <w:rPr>
-          <w:rFonts w:ascii="Times New Roman" w:hAnsi="Times New Roman" w:cs="Times New Roman"/>
-        </w:rPr>
-        <w:t xml:space="preserve">accumulated thermal unit approaches </w:t>
-      </w:r>
-      <w:r>
-        <w:rPr>
-          <w:rFonts w:ascii="Times New Roman" w:hAnsi="Times New Roman" w:cs="Times New Roman"/>
-        </w:rPr>
-        <w:t xml:space="preserve">developed </w:t>
-      </w:r>
-      <w:r>
-        <w:rPr>
-          <w:rFonts w:ascii="Times New Roman" w:hAnsi="Times New Roman" w:cs="Times New Roman"/>
-        </w:rPr>
-        <w:t>from</w:t>
-      </w:r>
-      <w:r>
-        <w:rPr>
-          <w:rFonts w:ascii="Times New Roman" w:hAnsi="Times New Roman" w:cs="Times New Roman"/>
-        </w:rPr>
-        <w:t xml:space="preserve"> </w:t>
+        <w:t>ex situ</w:t>
+      </w:r>
+      <w:r>
+        <w:rPr>
+          <w:rFonts w:ascii="Times New Roman" w:hAnsi="Times New Roman" w:cs="Times New Roman"/>
+        </w:rPr>
+        <w:t xml:space="preserve"> studies,</w:t>
+      </w:r>
+      <w:r>
+        <w:rPr>
+          <w:rFonts w:ascii="Times New Roman" w:hAnsi="Times New Roman" w:cs="Times New Roman"/>
+        </w:rPr>
+        <w:t xml:space="preserve"> offering highly accurate predictions </w:t>
+      </w:r>
+      <w:r>
+        <w:rPr>
+          <w:rFonts w:ascii="Times New Roman" w:hAnsi="Times New Roman" w:cs="Times New Roman"/>
+        </w:rPr>
+        <w:t>in</w:t>
+      </w:r>
+      <w:r>
+        <w:rPr>
+          <w:rFonts w:ascii="Times New Roman" w:hAnsi="Times New Roman" w:cs="Times New Roman"/>
+        </w:rPr>
+        <w:t xml:space="preserve"> wild environments. </w:t>
+      </w:r>
+      <w:r>
+        <w:rPr>
+          <w:rFonts w:ascii="Times New Roman" w:hAnsi="Times New Roman" w:cs="Times New Roman"/>
+        </w:rPr>
+        <w:t>The primary functionality of the package focuses on allowing users to build custom developmental models specific to their species or populations of interest and then forecast or hindcast developmental phenology. For instance, users could predict hatching phenology using know mating dates (</w:t>
       </w:r>
       <w:r>
         <w:rPr>
@@ -339,37 +349,13 @@
           <w:i/>
           <w:iCs/>
         </w:rPr>
-        <w:t>ex situ</w:t>
-      </w:r>
-      <w:r>
-        <w:rPr>
-          <w:rFonts w:ascii="Times New Roman" w:hAnsi="Times New Roman" w:cs="Times New Roman"/>
-        </w:rPr>
-        <w:t xml:space="preserve"> studies,</w:t>
-      </w:r>
-      <w:r>
-        <w:rPr>
-          <w:rFonts w:ascii="Times New Roman" w:hAnsi="Times New Roman" w:cs="Times New Roman"/>
-        </w:rPr>
-        <w:t xml:space="preserve"> offering highly accurate predictions </w:t>
-      </w:r>
-      <w:r>
-        <w:rPr>
-          <w:rFonts w:ascii="Times New Roman" w:hAnsi="Times New Roman" w:cs="Times New Roman"/>
-        </w:rPr>
-        <w:t>in</w:t>
-      </w:r>
-      <w:r>
-        <w:rPr>
-          <w:rFonts w:ascii="Times New Roman" w:hAnsi="Times New Roman" w:cs="Times New Roman"/>
-        </w:rPr>
-        <w:t xml:space="preserve"> wild environments. </w:t>
-      </w:r>
-      <w:r>
-        <w:rPr>
-          <w:rFonts w:ascii="Times New Roman" w:hAnsi="Times New Roman" w:cs="Times New Roman"/>
-        </w:rPr>
-        <w:t>The primary functionality of the package focuses on allowing users to build custom developmental models specific to their species or populations of interest and then forecast or hindcast developmental phenology. For instance, users could predict hatching phenology using know mating dates (e.g., oviposition) or</w:t>
+        <w:t>e.g.</w:t>
+      </w:r>
+      <w:r>
+        <w:rPr>
+          <w:rFonts w:ascii="Times New Roman" w:hAnsi="Times New Roman" w:cs="Times New Roman"/>
+        </w:rPr>
+        <w:t>, oviposition) or</w:t>
       </w:r>
       <w:r>
         <w:rPr>
@@ -407,299 +393,219 @@
         <w:rPr>
           <w:rFonts w:ascii="Times New Roman" w:hAnsi="Times New Roman" w:cs="Times New Roman"/>
         </w:rPr>
-        <w:t xml:space="preserve">takes user-provided temperature regimes </w:t>
-      </w:r>
-      <w:r>
-        <w:rPr>
-          <w:rFonts w:ascii="Times New Roman" w:hAnsi="Times New Roman" w:cs="Times New Roman"/>
-        </w:rPr>
-        <w:t xml:space="preserve">and </w:t>
-      </w:r>
-      <w:r>
-        <w:rPr>
-          <w:rFonts w:ascii="Times New Roman" w:hAnsi="Times New Roman" w:cs="Times New Roman"/>
-        </w:rPr>
-        <w:t>phenological timing</w:t>
-      </w:r>
-      <w:r>
-        <w:rPr>
-          <w:rFonts w:ascii="Times New Roman" w:hAnsi="Times New Roman" w:cs="Times New Roman"/>
-        </w:rPr>
-        <w:t>,</w:t>
-      </w:r>
-      <w:r>
-        <w:rPr>
-          <w:rFonts w:ascii="Times New Roman" w:hAnsi="Times New Roman" w:cs="Times New Roman"/>
-        </w:rPr>
-        <w:t xml:space="preserve"> </w:t>
-      </w:r>
-      <w:r>
-        <w:rPr>
-          <w:rFonts w:ascii="Times New Roman" w:hAnsi="Times New Roman" w:cs="Times New Roman"/>
-        </w:rPr>
-        <w:t>appl</w:t>
-      </w:r>
-      <w:r>
-        <w:rPr>
-          <w:rFonts w:ascii="Times New Roman" w:hAnsi="Times New Roman" w:cs="Times New Roman"/>
-        </w:rPr>
-        <w:t>ying</w:t>
-      </w:r>
-      <w:r>
-        <w:rPr>
-          <w:rFonts w:ascii="Times New Roman" w:hAnsi="Times New Roman" w:cs="Times New Roman"/>
-        </w:rPr>
-        <w:t xml:space="preserve"> an effective value model to</w:t>
-      </w:r>
-      <w:r>
-        <w:rPr>
-          <w:rFonts w:ascii="Times New Roman" w:hAnsi="Times New Roman" w:cs="Times New Roman"/>
-        </w:rPr>
-        <w:t xml:space="preserve"> </w:t>
-      </w:r>
-      <w:r>
-        <w:rPr>
-          <w:rFonts w:ascii="Times New Roman" w:hAnsi="Times New Roman" w:cs="Times New Roman"/>
-        </w:rPr>
-        <w:t xml:space="preserve">estimate </w:t>
-      </w:r>
-      <w:r>
-        <w:rPr>
-          <w:rFonts w:ascii="Times New Roman" w:hAnsi="Times New Roman" w:cs="Times New Roman"/>
-        </w:rPr>
-        <w:t>phenology</w:t>
-      </w:r>
-      <w:r>
-        <w:rPr>
-          <w:rFonts w:ascii="Times New Roman" w:hAnsi="Times New Roman" w:cs="Times New Roman"/>
-        </w:rPr>
-        <w:t xml:space="preserve">. </w:t>
-      </w:r>
-      <w:r>
-        <w:rPr>
-          <w:rFonts w:ascii="Times New Roman" w:hAnsi="Times New Roman" w:cs="Times New Roman"/>
-        </w:rPr>
-        <w:t xml:space="preserve">While the software was designed specific to fishes, </w:t>
-      </w:r>
-      <w:r>
-        <w:rPr>
-          <w:rFonts w:ascii="Times New Roman" w:hAnsi="Times New Roman" w:cs="Times New Roman"/>
-        </w:rPr>
-        <w:t>after experimenting with non-fish examples we determined the approach works well across</w:t>
-      </w:r>
-      <w:r>
-        <w:rPr>
-          <w:rFonts w:ascii="Times New Roman" w:hAnsi="Times New Roman" w:cs="Times New Roman"/>
-        </w:rPr>
-        <w:t xml:space="preserve"> poikilotherms and we seek to broaden its applicability.</w:t>
-      </w:r>
-    </w:p>
-    <w:p>
-      <w:pPr>
-        <w:spacing w:line="240" w:lineRule="auto"/>
-        <w:contextualSpacing/>
-        <w:rPr>
-          <w:rFonts w:ascii="Times New Roman" w:hAnsi="Times New Roman" w:cs="Times New Roman"/>
-        </w:rPr>
-      </w:pPr>
-    </w:p>
-    <w:p>
-      <w:pPr>
-        <w:spacing w:line="240" w:lineRule="auto"/>
-        <w:contextualSpacing/>
-        <w:rPr>
-          <w:rFonts w:ascii="Times New Roman" w:hAnsi="Times New Roman" w:cs="Times New Roman"/>
-        </w:rPr>
-      </w:pPr>
-      <w:r>
-        <w:rPr>
-          <w:rFonts w:ascii="Times New Roman" w:hAnsi="Times New Roman" w:cs="Times New Roman"/>
-        </w:rPr>
-        <w:t xml:space="preserve">To showcase the utility of </w:t>
-      </w:r>
-      <w:proofErr w:type="spellStart"/>
-      <w:r>
-        <w:rPr>
-          <w:rFonts w:ascii="Times New Roman" w:hAnsi="Times New Roman" w:cs="Times New Roman"/>
-        </w:rPr>
-        <w:t>hatchR</w:t>
-      </w:r>
-      <w:proofErr w:type="spellEnd"/>
-      <w:r>
-        <w:rPr>
-          <w:rFonts w:ascii="Times New Roman" w:hAnsi="Times New Roman" w:cs="Times New Roman"/>
-        </w:rPr>
-        <w:t xml:space="preserve">, our manuscript presents three case studies. We especially highlight the utility of this software for predicting and managing populations’ responses to climate change. Our fist example </w:t>
-      </w:r>
-      <w:r>
-        <w:rPr>
-          <w:rFonts w:ascii="Times New Roman" w:hAnsi="Times New Roman" w:cs="Times New Roman"/>
-        </w:rPr>
-        <w:t>demonstrates</w:t>
-      </w:r>
-      <w:r>
-        <w:rPr>
-          <w:rFonts w:ascii="Times New Roman" w:hAnsi="Times New Roman" w:cs="Times New Roman"/>
-        </w:rPr>
-        <w:t xml:space="preserve"> a site</w:t>
-      </w:r>
-      <w:r>
-        <w:rPr>
-          <w:rFonts w:ascii="Times New Roman" w:hAnsi="Times New Roman" w:cs="Times New Roman"/>
-        </w:rPr>
-        <w:t>-</w:t>
-      </w:r>
-      <w:r>
-        <w:rPr>
-          <w:rFonts w:ascii="Times New Roman" w:hAnsi="Times New Roman" w:cs="Times New Roman"/>
-        </w:rPr>
-        <w:t xml:space="preserve">specific response of Coastal Tailed Frogs </w:t>
-      </w:r>
-      <w:r>
-        <w:rPr>
-          <w:rFonts w:ascii="Times New Roman" w:hAnsi="Times New Roman" w:cs="Times New Roman"/>
-        </w:rPr>
-        <w:t>(</w:t>
-      </w:r>
-      <w:proofErr w:type="spellStart"/>
+        <w:t>takes user-provided temperature regimes</w:t>
+      </w:r>
+      <w:r>
+        <w:rPr>
+          <w:rFonts w:ascii="Times New Roman" w:hAnsi="Times New Roman" w:cs="Times New Roman"/>
+        </w:rPr>
+        <w:t xml:space="preserve"> (</w:t>
+      </w:r>
       <w:r>
         <w:rPr>
           <w:rFonts w:ascii="Times New Roman" w:hAnsi="Times New Roman" w:cs="Times New Roman"/>
           <w:i/>
           <w:iCs/>
         </w:rPr>
-        <w:t>Ascaphus</w:t>
+        <w:t>e.g.</w:t>
+      </w:r>
+      <w:r>
+        <w:rPr>
+          <w:rFonts w:ascii="Times New Roman" w:hAnsi="Times New Roman" w:cs="Times New Roman"/>
+        </w:rPr>
+        <w:t>, field temperature logger data)</w:t>
+      </w:r>
+      <w:r>
+        <w:rPr>
+          <w:rFonts w:ascii="Times New Roman" w:hAnsi="Times New Roman" w:cs="Times New Roman"/>
+        </w:rPr>
+        <w:t xml:space="preserve"> </w:t>
+      </w:r>
+      <w:r>
+        <w:rPr>
+          <w:rFonts w:ascii="Times New Roman" w:hAnsi="Times New Roman" w:cs="Times New Roman"/>
+        </w:rPr>
+        <w:t xml:space="preserve">and </w:t>
+      </w:r>
+      <w:r>
+        <w:rPr>
+          <w:rFonts w:ascii="Times New Roman" w:hAnsi="Times New Roman" w:cs="Times New Roman"/>
+        </w:rPr>
+        <w:t>phenological timing</w:t>
+      </w:r>
+      <w:r>
+        <w:rPr>
+          <w:rFonts w:ascii="Times New Roman" w:hAnsi="Times New Roman" w:cs="Times New Roman"/>
+        </w:rPr>
+        <w:t xml:space="preserve"> (mating)</w:t>
+      </w:r>
+      <w:r>
+        <w:rPr>
+          <w:rFonts w:ascii="Times New Roman" w:hAnsi="Times New Roman" w:cs="Times New Roman"/>
+        </w:rPr>
+        <w:t>,</w:t>
+      </w:r>
+      <w:r>
+        <w:rPr>
+          <w:rFonts w:ascii="Times New Roman" w:hAnsi="Times New Roman" w:cs="Times New Roman"/>
+        </w:rPr>
+        <w:t xml:space="preserve"> </w:t>
+      </w:r>
+      <w:r>
+        <w:rPr>
+          <w:rFonts w:ascii="Times New Roman" w:hAnsi="Times New Roman" w:cs="Times New Roman"/>
+        </w:rPr>
+        <w:t>appl</w:t>
+      </w:r>
+      <w:r>
+        <w:rPr>
+          <w:rFonts w:ascii="Times New Roman" w:hAnsi="Times New Roman" w:cs="Times New Roman"/>
+        </w:rPr>
+        <w:t>ying</w:t>
+      </w:r>
+      <w:r>
+        <w:rPr>
+          <w:rFonts w:ascii="Times New Roman" w:hAnsi="Times New Roman" w:cs="Times New Roman"/>
+        </w:rPr>
+        <w:t xml:space="preserve"> an effective value model to</w:t>
+      </w:r>
+      <w:r>
+        <w:rPr>
+          <w:rFonts w:ascii="Times New Roman" w:hAnsi="Times New Roman" w:cs="Times New Roman"/>
+        </w:rPr>
+        <w:t xml:space="preserve"> </w:t>
+      </w:r>
+      <w:r>
+        <w:rPr>
+          <w:rFonts w:ascii="Times New Roman" w:hAnsi="Times New Roman" w:cs="Times New Roman"/>
+        </w:rPr>
+        <w:t xml:space="preserve">estimate </w:t>
+      </w:r>
+      <w:r>
+        <w:rPr>
+          <w:rFonts w:ascii="Times New Roman" w:hAnsi="Times New Roman" w:cs="Times New Roman"/>
+        </w:rPr>
+        <w:t>phenology</w:t>
+      </w:r>
+      <w:r>
+        <w:rPr>
+          <w:rFonts w:ascii="Times New Roman" w:hAnsi="Times New Roman" w:cs="Times New Roman"/>
+        </w:rPr>
+        <w:t xml:space="preserve">. </w:t>
+      </w:r>
+    </w:p>
+    <w:p>
+      <w:pPr>
+        <w:spacing w:line="240" w:lineRule="auto"/>
+        <w:contextualSpacing/>
+        <w:rPr>
+          <w:rFonts w:ascii="Times New Roman" w:hAnsi="Times New Roman" w:cs="Times New Roman"/>
+        </w:rPr>
+      </w:pPr>
+    </w:p>
+    <w:p>
+      <w:pPr>
+        <w:spacing w:line="240" w:lineRule="auto"/>
+        <w:contextualSpacing/>
+        <w:rPr>
+          <w:rFonts w:ascii="Times New Roman" w:hAnsi="Times New Roman" w:cs="Times New Roman"/>
+        </w:rPr>
+      </w:pPr>
+      <w:r>
+        <w:rPr>
+          <w:rFonts w:ascii="Times New Roman" w:hAnsi="Times New Roman" w:cs="Times New Roman"/>
+        </w:rPr>
+        <w:t xml:space="preserve">To showcase the utility of </w:t>
+      </w:r>
+      <w:proofErr w:type="spellStart"/>
+      <w:r>
+        <w:rPr>
+          <w:rFonts w:ascii="Times New Roman" w:hAnsi="Times New Roman" w:cs="Times New Roman"/>
+        </w:rPr>
+        <w:t>hatchR</w:t>
       </w:r>
       <w:proofErr w:type="spellEnd"/>
+      <w:r>
+        <w:rPr>
+          <w:rFonts w:ascii="Times New Roman" w:hAnsi="Times New Roman" w:cs="Times New Roman"/>
+        </w:rPr>
+        <w:t xml:space="preserve">, our manuscript presents three case studies. We especially highlight the utility of this software for predicting and managing populations’ responses to climate change. Our fist example </w:t>
+      </w:r>
+      <w:r>
+        <w:rPr>
+          <w:rFonts w:ascii="Times New Roman" w:hAnsi="Times New Roman" w:cs="Times New Roman"/>
+        </w:rPr>
+        <w:t>demonstrates</w:t>
+      </w:r>
+      <w:r>
+        <w:rPr>
+          <w:rFonts w:ascii="Times New Roman" w:hAnsi="Times New Roman" w:cs="Times New Roman"/>
+        </w:rPr>
+        <w:t xml:space="preserve"> a site</w:t>
+      </w:r>
+      <w:r>
+        <w:rPr>
+          <w:rFonts w:ascii="Times New Roman" w:hAnsi="Times New Roman" w:cs="Times New Roman"/>
+        </w:rPr>
+        <w:t>-</w:t>
+      </w:r>
+      <w:r>
+        <w:rPr>
+          <w:rFonts w:ascii="Times New Roman" w:hAnsi="Times New Roman" w:cs="Times New Roman"/>
+        </w:rPr>
+        <w:t xml:space="preserve">specific response of Coastal Tailed Frogs </w:t>
+      </w:r>
+      <w:r>
+        <w:rPr>
+          <w:rFonts w:ascii="Times New Roman" w:hAnsi="Times New Roman" w:cs="Times New Roman"/>
+        </w:rPr>
+        <w:t>(</w:t>
+      </w:r>
+      <w:proofErr w:type="spellStart"/>
       <w:r>
         <w:rPr>
           <w:rFonts w:ascii="Times New Roman" w:hAnsi="Times New Roman" w:cs="Times New Roman"/>
           <w:i/>
           <w:iCs/>
         </w:rPr>
-        <w:t xml:space="preserve"> </w:t>
-      </w:r>
-      <w:proofErr w:type="spellStart"/>
+        <w:t>Ascaphus</w:t>
+      </w:r>
+      <w:proofErr w:type="spellEnd"/>
       <w:r>
         <w:rPr>
           <w:rFonts w:ascii="Times New Roman" w:hAnsi="Times New Roman" w:cs="Times New Roman"/>
           <w:i/>
           <w:iCs/>
         </w:rPr>
-        <w:t>truei</w:t>
-      </w:r>
-      <w:proofErr w:type="spellEnd"/>
-      <w:r>
-        <w:rPr>
-          <w:rFonts w:ascii="Times New Roman" w:hAnsi="Times New Roman" w:cs="Times New Roman"/>
-        </w:rPr>
-        <w:t xml:space="preserve">) to a changing climate over 30-years of daily temperature data using resources (model parameterization and temperature data) all available </w:t>
-      </w:r>
-      <w:r>
-        <w:rPr>
-          <w:rFonts w:ascii="Times New Roman" w:hAnsi="Times New Roman" w:cs="Times New Roman"/>
-        </w:rPr>
-        <w:t>from</w:t>
-      </w:r>
-      <w:r>
-        <w:rPr>
-          <w:rFonts w:ascii="Times New Roman" w:hAnsi="Times New Roman" w:cs="Times New Roman"/>
-        </w:rPr>
-        <w:t xml:space="preserve"> published examples. In </w:t>
-      </w:r>
-      <w:r>
-        <w:rPr>
-          <w:rFonts w:ascii="Times New Roman" w:hAnsi="Times New Roman" w:cs="Times New Roman"/>
-        </w:rPr>
-        <w:t xml:space="preserve">the two </w:t>
-      </w:r>
-      <w:r>
-        <w:rPr>
-          <w:rFonts w:ascii="Times New Roman" w:hAnsi="Times New Roman" w:cs="Times New Roman"/>
-        </w:rPr>
-        <w:t xml:space="preserve">additional examples, we show how </w:t>
+        <w:t xml:space="preserve"> </w:t>
       </w:r>
       <w:proofErr w:type="spellStart"/>
-      <w:r>
-        <w:rPr>
-          <w:rFonts w:ascii="Times New Roman" w:hAnsi="Times New Roman" w:cs="Times New Roman"/>
-        </w:rPr>
-        <w:t>hatchR</w:t>
-      </w:r>
-      <w:proofErr w:type="spellEnd"/>
-      <w:r>
-        <w:rPr>
-          <w:rFonts w:ascii="Times New Roman" w:hAnsi="Times New Roman" w:cs="Times New Roman"/>
-        </w:rPr>
-        <w:t xml:space="preserve"> can be used to interrogate intra- and interspecies differences in developmental traits, specifically genetic x environment interactions, using four species of North American frogs in the genus </w:t>
-      </w:r>
       <w:r>
         <w:rPr>
           <w:rFonts w:ascii="Times New Roman" w:hAnsi="Times New Roman" w:cs="Times New Roman"/>
           <w:i/>
           <w:iCs/>
         </w:rPr>
-        <w:t>Lithobates</w:t>
-      </w:r>
-      <w:r>
-        <w:rPr>
-          <w:rFonts w:ascii="Times New Roman" w:hAnsi="Times New Roman" w:cs="Times New Roman"/>
-        </w:rPr>
-        <w:t xml:space="preserve"> and five populations of cabbage beetles from a 3500 km latitudinal gradient. Additionally, we include a table highlighting the diversity of putative model sources across four taxonomic classes (Amphibians, Reptiles, Insects, and Crustaceans).</w:t>
-      </w:r>
-    </w:p>
-    <w:p>
-      <w:pPr>
-        <w:spacing w:line="240" w:lineRule="auto"/>
-        <w:contextualSpacing/>
-        <w:rPr>
-          <w:rFonts w:ascii="Times New Roman" w:hAnsi="Times New Roman" w:cs="Times New Roman"/>
-        </w:rPr>
-      </w:pPr>
-    </w:p>
-    <w:p>
-      <w:pPr>
-        <w:spacing w:line="240" w:lineRule="auto"/>
-        <w:contextualSpacing/>
-        <w:rPr>
-          <w:rFonts w:ascii="Times New Roman" w:hAnsi="Times New Roman" w:cs="Times New Roman"/>
-        </w:rPr>
-      </w:pPr>
-      <w:r>
-        <w:rPr>
-          <w:rFonts w:ascii="Times New Roman" w:hAnsi="Times New Roman" w:cs="Times New Roman"/>
-        </w:rPr>
-        <w:t xml:space="preserve">The software is </w:t>
-      </w:r>
-      <w:r>
-        <w:rPr>
-          <w:rFonts w:ascii="Times New Roman" w:hAnsi="Times New Roman" w:cs="Times New Roman"/>
-        </w:rPr>
-        <w:t xml:space="preserve">available </w:t>
-      </w:r>
-      <w:r>
-        <w:rPr>
-          <w:rFonts w:ascii="Times New Roman" w:hAnsi="Times New Roman" w:cs="Times New Roman"/>
-        </w:rPr>
-        <w:t>in two forms</w:t>
-      </w:r>
-      <w:r>
-        <w:rPr>
-          <w:rFonts w:ascii="Times New Roman" w:hAnsi="Times New Roman" w:cs="Times New Roman"/>
-        </w:rPr>
-        <w:t>: 1) A</w:t>
-      </w:r>
-      <w:r>
-        <w:rPr>
-          <w:rFonts w:ascii="Times New Roman" w:hAnsi="Times New Roman" w:cs="Times New Roman"/>
-        </w:rPr>
-        <w:t>n R package, already on CRAN</w:t>
-      </w:r>
-      <w:r>
-        <w:rPr>
-          <w:rFonts w:ascii="Times New Roman" w:hAnsi="Times New Roman" w:cs="Times New Roman"/>
-        </w:rPr>
-        <w:t>,</w:t>
+        <w:t>truei</w:t>
+      </w:r>
+      <w:proofErr w:type="spellEnd"/>
+      <w:r>
+        <w:rPr>
+          <w:rFonts w:ascii="Times New Roman" w:hAnsi="Times New Roman" w:cs="Times New Roman"/>
+        </w:rPr>
+        <w:t xml:space="preserve">) to a changing climate over 30-years of daily temperature data using resources (model parameterization and temperature data) all available </w:t>
+      </w:r>
+      <w:r>
+        <w:rPr>
+          <w:rFonts w:ascii="Times New Roman" w:hAnsi="Times New Roman" w:cs="Times New Roman"/>
+        </w:rPr>
+        <w:t>from</w:t>
+      </w:r>
+      <w:r>
+        <w:rPr>
+          <w:rFonts w:ascii="Times New Roman" w:hAnsi="Times New Roman" w:cs="Times New Roman"/>
+        </w:rPr>
+        <w:t xml:space="preserve"> published examples.</w:t>
       </w:r>
       <w:r>
         <w:rPr>
@@ -711,241 +617,19 @@
         <w:rPr>
           <w:rFonts w:ascii="Times New Roman" w:hAnsi="Times New Roman" w:cs="Times New Roman"/>
         </w:rPr>
-        <w:t>provid</w:t>
-      </w:r>
-      <w:r>
-        <w:rPr>
-          <w:rFonts w:ascii="Times New Roman" w:hAnsi="Times New Roman" w:cs="Times New Roman"/>
-        </w:rPr>
-        <w:t xml:space="preserve">ing </w:t>
-      </w:r>
-      <w:r>
-        <w:rPr>
-          <w:rFonts w:ascii="Times New Roman" w:hAnsi="Times New Roman" w:cs="Times New Roman"/>
-        </w:rPr>
-        <w:t xml:space="preserve">the </w:t>
-      </w:r>
-      <w:r>
-        <w:rPr>
-          <w:rFonts w:ascii="Times New Roman" w:hAnsi="Times New Roman" w:cs="Times New Roman"/>
-        </w:rPr>
-        <w:t xml:space="preserve">greatest </w:t>
-      </w:r>
-      <w:r>
-        <w:rPr>
-          <w:rFonts w:ascii="Times New Roman" w:hAnsi="Times New Roman" w:cs="Times New Roman"/>
-        </w:rPr>
-        <w:t xml:space="preserve">flexibility </w:t>
-      </w:r>
-      <w:r>
-        <w:rPr>
-          <w:rFonts w:ascii="Times New Roman" w:hAnsi="Times New Roman" w:cs="Times New Roman"/>
-        </w:rPr>
-        <w:t xml:space="preserve">for advanced </w:t>
-      </w:r>
-      <w:r>
-        <w:rPr>
-          <w:rFonts w:ascii="Times New Roman" w:hAnsi="Times New Roman" w:cs="Times New Roman"/>
-        </w:rPr>
-        <w:t>application</w:t>
-      </w:r>
-      <w:r>
-        <w:rPr>
-          <w:rFonts w:ascii="Times New Roman" w:hAnsi="Times New Roman" w:cs="Times New Roman"/>
-        </w:rPr>
-        <w:t>s</w:t>
-      </w:r>
-      <w:r>
-        <w:rPr>
-          <w:rFonts w:ascii="Times New Roman" w:hAnsi="Times New Roman" w:cs="Times New Roman"/>
-        </w:rPr>
-        <w:t xml:space="preserve">. </w:t>
-      </w:r>
-      <w:r>
-        <w:rPr>
-          <w:rFonts w:ascii="Times New Roman" w:hAnsi="Times New Roman" w:cs="Times New Roman"/>
-        </w:rPr>
-        <w:t xml:space="preserve">2) A </w:t>
-      </w:r>
-      <w:r>
-        <w:rPr>
-          <w:rFonts w:ascii="Times New Roman" w:hAnsi="Times New Roman" w:cs="Times New Roman"/>
-        </w:rPr>
-        <w:t>Shiny</w:t>
-      </w:r>
-      <w:r>
-        <w:rPr>
-          <w:rFonts w:ascii="Times New Roman" w:hAnsi="Times New Roman" w:cs="Times New Roman"/>
-        </w:rPr>
-        <w:t>-based graphical user interface</w:t>
-      </w:r>
-      <w:r>
-        <w:rPr>
-          <w:rFonts w:ascii="Times New Roman" w:hAnsi="Times New Roman" w:cs="Times New Roman"/>
-        </w:rPr>
-        <w:t xml:space="preserve">, </w:t>
-      </w:r>
-      <w:r>
-        <w:rPr>
-          <w:rFonts w:ascii="Times New Roman" w:hAnsi="Times New Roman" w:cs="Times New Roman"/>
-        </w:rPr>
-        <w:t xml:space="preserve">designed for </w:t>
-      </w:r>
-      <w:r>
-        <w:rPr>
-          <w:rFonts w:ascii="Times New Roman" w:hAnsi="Times New Roman" w:cs="Times New Roman"/>
-        </w:rPr>
-        <w:t xml:space="preserve">fisheries managers </w:t>
-      </w:r>
-      <w:r>
-        <w:rPr>
-          <w:rFonts w:ascii="Times New Roman" w:hAnsi="Times New Roman" w:cs="Times New Roman"/>
-        </w:rPr>
-        <w:t xml:space="preserve">seeking an intuitive, </w:t>
-      </w:r>
-      <w:r>
-        <w:rPr>
-          <w:rFonts w:ascii="Times New Roman" w:hAnsi="Times New Roman" w:cs="Times New Roman"/>
-        </w:rPr>
-        <w:t xml:space="preserve">applied </w:t>
-      </w:r>
-      <w:r>
-        <w:rPr>
-          <w:rFonts w:ascii="Times New Roman" w:hAnsi="Times New Roman" w:cs="Times New Roman"/>
-        </w:rPr>
-        <w:t>tool</w:t>
-      </w:r>
-      <w:r>
-        <w:rPr>
-          <w:rFonts w:ascii="Times New Roman" w:hAnsi="Times New Roman" w:cs="Times New Roman"/>
-        </w:rPr>
-        <w:t>.</w:t>
-      </w:r>
-      <w:r>
-        <w:rPr>
-          <w:rFonts w:ascii="Times New Roman" w:hAnsi="Times New Roman" w:cs="Times New Roman"/>
-        </w:rPr>
-        <w:t xml:space="preserve"> Both versions allow users to perform </w:t>
-      </w:r>
-      <w:r>
-        <w:rPr>
-          <w:rFonts w:ascii="Times New Roman" w:hAnsi="Times New Roman" w:cs="Times New Roman"/>
-        </w:rPr>
-        <w:t xml:space="preserve">data checks, </w:t>
-      </w:r>
-      <w:r>
-        <w:rPr>
-          <w:rFonts w:ascii="Times New Roman" w:hAnsi="Times New Roman" w:cs="Times New Roman"/>
-        </w:rPr>
-        <w:t xml:space="preserve">visualize trends, </w:t>
-      </w:r>
-      <w:r>
-        <w:rPr>
-          <w:rFonts w:ascii="Times New Roman" w:hAnsi="Times New Roman" w:cs="Times New Roman"/>
-        </w:rPr>
-        <w:t>use existing models</w:t>
-      </w:r>
-      <w:r>
-        <w:rPr>
-          <w:rFonts w:ascii="Times New Roman" w:hAnsi="Times New Roman" w:cs="Times New Roman"/>
-        </w:rPr>
-        <w:t>,</w:t>
-      </w:r>
-      <w:r>
-        <w:rPr>
-          <w:rFonts w:ascii="Times New Roman" w:hAnsi="Times New Roman" w:cs="Times New Roman"/>
-        </w:rPr>
-        <w:t xml:space="preserve"> or </w:t>
-      </w:r>
-      <w:r>
-        <w:rPr>
-          <w:rFonts w:ascii="Times New Roman" w:hAnsi="Times New Roman" w:cs="Times New Roman"/>
-        </w:rPr>
-        <w:t xml:space="preserve">create </w:t>
-      </w:r>
-      <w:r>
-        <w:rPr>
-          <w:rFonts w:ascii="Times New Roman" w:hAnsi="Times New Roman" w:cs="Times New Roman"/>
-        </w:rPr>
-        <w:t>custom parameterizations</w:t>
-      </w:r>
-      <w:r>
-        <w:rPr>
-          <w:rFonts w:ascii="Times New Roman" w:hAnsi="Times New Roman" w:cs="Times New Roman"/>
-        </w:rPr>
-        <w:t>.</w:t>
-      </w:r>
-    </w:p>
-    <w:p>
-      <w:pPr>
-        <w:spacing w:line="240" w:lineRule="auto"/>
-        <w:contextualSpacing/>
-        <w:rPr>
-          <w:rFonts w:ascii="Times New Roman" w:hAnsi="Times New Roman" w:cs="Times New Roman"/>
-        </w:rPr>
-      </w:pPr>
-    </w:p>
-    <w:p>
-      <w:pPr>
-        <w:spacing w:line="240" w:lineRule="auto"/>
-        <w:contextualSpacing/>
-        <w:rPr>
-          <w:rFonts w:ascii="Times New Roman" w:hAnsi="Times New Roman" w:cs="Times New Roman"/>
-        </w:rPr>
-      </w:pPr>
-      <w:r>
-        <w:rPr>
-          <w:rFonts w:ascii="Times New Roman" w:hAnsi="Times New Roman" w:cs="Times New Roman"/>
-        </w:rPr>
-        <w:t>Beyond the manuscript</w:t>
-      </w:r>
-      <w:r>
-        <w:rPr>
-          <w:rFonts w:ascii="Times New Roman" w:hAnsi="Times New Roman" w:cs="Times New Roman"/>
-        </w:rPr>
-        <w:t xml:space="preserve">, we have </w:t>
-      </w:r>
-      <w:r>
-        <w:rPr>
-          <w:rFonts w:ascii="Times New Roman" w:hAnsi="Times New Roman" w:cs="Times New Roman"/>
-        </w:rPr>
-        <w:t xml:space="preserve">developed </w:t>
-      </w:r>
-      <w:r>
-        <w:rPr>
-          <w:rFonts w:ascii="Times New Roman" w:hAnsi="Times New Roman" w:cs="Times New Roman"/>
-        </w:rPr>
-        <w:t xml:space="preserve">online </w:t>
-      </w:r>
-      <w:r>
-        <w:rPr>
-          <w:rFonts w:ascii="Times New Roman" w:hAnsi="Times New Roman" w:cs="Times New Roman"/>
-        </w:rPr>
-        <w:t xml:space="preserve">resources guiding </w:t>
-      </w:r>
-      <w:r>
-        <w:rPr>
-          <w:rFonts w:ascii="Times New Roman" w:hAnsi="Times New Roman" w:cs="Times New Roman"/>
-        </w:rPr>
-        <w:t xml:space="preserve">users </w:t>
-      </w:r>
-      <w:r>
-        <w:rPr>
-          <w:rFonts w:ascii="Times New Roman" w:hAnsi="Times New Roman" w:cs="Times New Roman"/>
-        </w:rPr>
-        <w:t xml:space="preserve">from basic to </w:t>
-      </w:r>
-      <w:r>
-        <w:rPr>
-          <w:rFonts w:ascii="Times New Roman" w:hAnsi="Times New Roman" w:cs="Times New Roman"/>
-        </w:rPr>
-        <w:t xml:space="preserve">advanced application </w:t>
-      </w:r>
-      <w:r>
-        <w:rPr>
-          <w:rFonts w:ascii="Times New Roman" w:hAnsi="Times New Roman" w:cs="Times New Roman"/>
-        </w:rPr>
-        <w:t xml:space="preserve">of </w:t>
+        <w:t xml:space="preserve">In </w:t>
+      </w:r>
+      <w:r>
+        <w:rPr>
+          <w:rFonts w:ascii="Times New Roman" w:hAnsi="Times New Roman" w:cs="Times New Roman"/>
+        </w:rPr>
+        <w:t xml:space="preserve">the two </w:t>
+      </w:r>
+      <w:r>
+        <w:rPr>
+          <w:rFonts w:ascii="Times New Roman" w:hAnsi="Times New Roman" w:cs="Times New Roman"/>
+        </w:rPr>
+        <w:t xml:space="preserve">additional examples, we show how </w:t>
       </w:r>
       <w:proofErr w:type="spellStart"/>
       <w:r>
@@ -959,91 +643,7 @@
         <w:rPr>
           <w:rFonts w:ascii="Times New Roman" w:hAnsi="Times New Roman" w:cs="Times New Roman"/>
         </w:rPr>
-        <w:t>.</w:t>
-      </w:r>
-      <w:r>
-        <w:rPr>
-          <w:rFonts w:ascii="Times New Roman" w:hAnsi="Times New Roman" w:cs="Times New Roman"/>
-        </w:rPr>
-        <w:t xml:space="preserve"> </w:t>
-      </w:r>
-      <w:r>
-        <w:rPr>
-          <w:rFonts w:ascii="Times New Roman" w:hAnsi="Times New Roman" w:cs="Times New Roman"/>
-        </w:rPr>
-        <w:t>As such, the manuscript</w:t>
-      </w:r>
-      <w:r>
-        <w:rPr>
-          <w:rFonts w:ascii="Times New Roman" w:hAnsi="Times New Roman" w:cs="Times New Roman"/>
-        </w:rPr>
-        <w:t xml:space="preserve"> </w:t>
-      </w:r>
-      <w:r>
-        <w:rPr>
-          <w:rFonts w:ascii="Times New Roman" w:hAnsi="Times New Roman" w:cs="Times New Roman"/>
-        </w:rPr>
-        <w:t xml:space="preserve">presents only the core functionality with a total length of </w:t>
-      </w:r>
-      <w:r>
-        <w:rPr>
-          <w:rFonts w:ascii="Times New Roman" w:hAnsi="Times New Roman" w:cs="Times New Roman"/>
-        </w:rPr>
-        <w:t>XXX</w:t>
-      </w:r>
-      <w:r>
-        <w:rPr>
-          <w:rFonts w:ascii="Times New Roman" w:hAnsi="Times New Roman" w:cs="Times New Roman"/>
-        </w:rPr>
-        <w:t xml:space="preserve"> words</w:t>
-      </w:r>
-      <w:r>
-        <w:rPr>
-          <w:rFonts w:ascii="Times New Roman" w:hAnsi="Times New Roman" w:cs="Times New Roman"/>
-        </w:rPr>
-        <w:t xml:space="preserve"> and includes</w:t>
-      </w:r>
-      <w:r>
-        <w:rPr>
-          <w:rFonts w:ascii="Times New Roman" w:hAnsi="Times New Roman" w:cs="Times New Roman"/>
-        </w:rPr>
-        <w:t xml:space="preserve"> one table and </w:t>
-      </w:r>
-      <w:r>
-        <w:rPr>
-          <w:rFonts w:ascii="Times New Roman" w:hAnsi="Times New Roman" w:cs="Times New Roman"/>
-        </w:rPr>
-        <w:t>four</w:t>
-      </w:r>
-      <w:r>
-        <w:rPr>
-          <w:rFonts w:ascii="Times New Roman" w:hAnsi="Times New Roman" w:cs="Times New Roman"/>
-        </w:rPr>
-        <w:t xml:space="preserve"> figures.</w:t>
-      </w:r>
-    </w:p>
-    <w:p>
-      <w:pPr>
-        <w:spacing w:line="240" w:lineRule="auto"/>
-        <w:contextualSpacing/>
-        <w:rPr>
-          <w:rFonts w:ascii="Times New Roman" w:hAnsi="Times New Roman" w:cs="Times New Roman"/>
-        </w:rPr>
-      </w:pPr>
-    </w:p>
-    <w:p>
-      <w:pPr>
-        <w:spacing w:line="240" w:lineRule="auto"/>
-        <w:contextualSpacing/>
-        <w:rPr>
-          <w:rFonts w:ascii="Times New Roman" w:hAnsi="Times New Roman" w:cs="Times New Roman"/>
-        </w:rPr>
-      </w:pPr>
-      <w:r>
-        <w:rPr>
-          <w:rFonts w:ascii="Times New Roman" w:hAnsi="Times New Roman" w:cs="Times New Roman"/>
-        </w:rPr>
-        <w:t xml:space="preserve">We believe our manuscript will be of broad interest to </w:t>
+        <w:t xml:space="preserve"> can be used to interrogate intra- and interspecies differences in developmental traits, specifically genetic x environment interactions, using four species of North American frogs in the genus </w:t>
       </w:r>
       <w:r>
         <w:rPr>
@@ -1051,6 +651,442 @@
           <w:i/>
           <w:iCs/>
         </w:rPr>
+        <w:t>Lithobates</w:t>
+      </w:r>
+      <w:r>
+        <w:rPr>
+          <w:rFonts w:ascii="Times New Roman" w:hAnsi="Times New Roman" w:cs="Times New Roman"/>
+        </w:rPr>
+        <w:t xml:space="preserve"> and five populations of cabbage beetles from a 3500 km latitudinal gradient. Additionally, we include a table highlighting the diversity of putative model sources across four taxonomic classes (Amphibians, Reptiles, Insects, and Crustaceans).</w:t>
+      </w:r>
+    </w:p>
+    <w:p>
+      <w:pPr>
+        <w:spacing w:line="240" w:lineRule="auto"/>
+        <w:contextualSpacing/>
+        <w:rPr>
+          <w:rFonts w:ascii="Times New Roman" w:hAnsi="Times New Roman" w:cs="Times New Roman"/>
+        </w:rPr>
+      </w:pPr>
+    </w:p>
+    <w:p>
+      <w:pPr>
+        <w:spacing w:line="240" w:lineRule="auto"/>
+        <w:contextualSpacing/>
+        <w:rPr>
+          <w:rFonts w:ascii="Times New Roman" w:hAnsi="Times New Roman" w:cs="Times New Roman"/>
+        </w:rPr>
+      </w:pPr>
+      <w:r>
+        <w:rPr>
+          <w:rFonts w:ascii="Times New Roman" w:hAnsi="Times New Roman" w:cs="Times New Roman"/>
+        </w:rPr>
+        <w:t xml:space="preserve">The software is </w:t>
+      </w:r>
+      <w:r>
+        <w:rPr>
+          <w:rFonts w:ascii="Times New Roman" w:hAnsi="Times New Roman" w:cs="Times New Roman"/>
+        </w:rPr>
+        <w:t xml:space="preserve">available </w:t>
+      </w:r>
+      <w:r>
+        <w:rPr>
+          <w:rFonts w:ascii="Times New Roman" w:hAnsi="Times New Roman" w:cs="Times New Roman"/>
+        </w:rPr>
+        <w:t>in two forms</w:t>
+      </w:r>
+      <w:r>
+        <w:rPr>
+          <w:rFonts w:ascii="Times New Roman" w:hAnsi="Times New Roman" w:cs="Times New Roman"/>
+        </w:rPr>
+        <w:t>: 1) A</w:t>
+      </w:r>
+      <w:r>
+        <w:rPr>
+          <w:rFonts w:ascii="Times New Roman" w:hAnsi="Times New Roman" w:cs="Times New Roman"/>
+        </w:rPr>
+        <w:t>n R package, already on CRAN</w:t>
+      </w:r>
+      <w:r>
+        <w:rPr>
+          <w:rFonts w:ascii="Times New Roman" w:hAnsi="Times New Roman" w:cs="Times New Roman"/>
+        </w:rPr>
+        <w:t>,</w:t>
+      </w:r>
+      <w:r>
+        <w:rPr>
+          <w:rFonts w:ascii="Times New Roman" w:hAnsi="Times New Roman" w:cs="Times New Roman"/>
+        </w:rPr>
+        <w:t xml:space="preserve"> </w:t>
+      </w:r>
+      <w:r>
+        <w:rPr>
+          <w:rFonts w:ascii="Times New Roman" w:hAnsi="Times New Roman" w:cs="Times New Roman"/>
+        </w:rPr>
+        <w:t>provid</w:t>
+      </w:r>
+      <w:r>
+        <w:rPr>
+          <w:rFonts w:ascii="Times New Roman" w:hAnsi="Times New Roman" w:cs="Times New Roman"/>
+        </w:rPr>
+        <w:t xml:space="preserve">ing </w:t>
+      </w:r>
+      <w:r>
+        <w:rPr>
+          <w:rFonts w:ascii="Times New Roman" w:hAnsi="Times New Roman" w:cs="Times New Roman"/>
+        </w:rPr>
+        <w:t xml:space="preserve">the </w:t>
+      </w:r>
+      <w:r>
+        <w:rPr>
+          <w:rFonts w:ascii="Times New Roman" w:hAnsi="Times New Roman" w:cs="Times New Roman"/>
+        </w:rPr>
+        <w:t xml:space="preserve">greatest </w:t>
+      </w:r>
+      <w:r>
+        <w:rPr>
+          <w:rFonts w:ascii="Times New Roman" w:hAnsi="Times New Roman" w:cs="Times New Roman"/>
+        </w:rPr>
+        <w:t xml:space="preserve">flexibility </w:t>
+      </w:r>
+      <w:r>
+        <w:rPr>
+          <w:rFonts w:ascii="Times New Roman" w:hAnsi="Times New Roman" w:cs="Times New Roman"/>
+        </w:rPr>
+        <w:t xml:space="preserve">for advanced </w:t>
+      </w:r>
+      <w:r>
+        <w:rPr>
+          <w:rFonts w:ascii="Times New Roman" w:hAnsi="Times New Roman" w:cs="Times New Roman"/>
+        </w:rPr>
+        <w:t>application</w:t>
+      </w:r>
+      <w:r>
+        <w:rPr>
+          <w:rFonts w:ascii="Times New Roman" w:hAnsi="Times New Roman" w:cs="Times New Roman"/>
+        </w:rPr>
+        <w:t>s</w:t>
+      </w:r>
+      <w:r>
+        <w:rPr>
+          <w:rFonts w:ascii="Times New Roman" w:hAnsi="Times New Roman" w:cs="Times New Roman"/>
+        </w:rPr>
+        <w:t xml:space="preserve">. </w:t>
+      </w:r>
+      <w:r>
+        <w:rPr>
+          <w:rFonts w:ascii="Times New Roman" w:hAnsi="Times New Roman" w:cs="Times New Roman"/>
+        </w:rPr>
+        <w:t xml:space="preserve">2) A </w:t>
+      </w:r>
+      <w:r>
+        <w:rPr>
+          <w:rFonts w:ascii="Times New Roman" w:hAnsi="Times New Roman" w:cs="Times New Roman"/>
+        </w:rPr>
+        <w:t>Shiny</w:t>
+      </w:r>
+      <w:r>
+        <w:rPr>
+          <w:rFonts w:ascii="Times New Roman" w:hAnsi="Times New Roman" w:cs="Times New Roman"/>
+        </w:rPr>
+        <w:t>-based graphical user interface</w:t>
+      </w:r>
+      <w:r>
+        <w:rPr>
+          <w:rFonts w:ascii="Times New Roman" w:hAnsi="Times New Roman" w:cs="Times New Roman"/>
+        </w:rPr>
+        <w:t xml:space="preserve">, </w:t>
+      </w:r>
+      <w:r>
+        <w:rPr>
+          <w:rFonts w:ascii="Times New Roman" w:hAnsi="Times New Roman" w:cs="Times New Roman"/>
+        </w:rPr>
+        <w:t xml:space="preserve">designed for </w:t>
+      </w:r>
+      <w:r>
+        <w:rPr>
+          <w:rFonts w:ascii="Times New Roman" w:hAnsi="Times New Roman" w:cs="Times New Roman"/>
+        </w:rPr>
+        <w:t xml:space="preserve">fisheries managers </w:t>
+      </w:r>
+      <w:r>
+        <w:rPr>
+          <w:rFonts w:ascii="Times New Roman" w:hAnsi="Times New Roman" w:cs="Times New Roman"/>
+        </w:rPr>
+        <w:t xml:space="preserve">seeking an intuitive, </w:t>
+      </w:r>
+      <w:r>
+        <w:rPr>
+          <w:rFonts w:ascii="Times New Roman" w:hAnsi="Times New Roman" w:cs="Times New Roman"/>
+        </w:rPr>
+        <w:t xml:space="preserve">applied </w:t>
+      </w:r>
+      <w:r>
+        <w:rPr>
+          <w:rFonts w:ascii="Times New Roman" w:hAnsi="Times New Roman" w:cs="Times New Roman"/>
+        </w:rPr>
+        <w:t>tool</w:t>
+      </w:r>
+      <w:r>
+        <w:rPr>
+          <w:rFonts w:ascii="Times New Roman" w:hAnsi="Times New Roman" w:cs="Times New Roman"/>
+        </w:rPr>
+        <w:t>.</w:t>
+      </w:r>
+      <w:r>
+        <w:rPr>
+          <w:rFonts w:ascii="Times New Roman" w:hAnsi="Times New Roman" w:cs="Times New Roman"/>
+        </w:rPr>
+        <w:t xml:space="preserve"> Both versions allow users to perform </w:t>
+      </w:r>
+      <w:r>
+        <w:rPr>
+          <w:rFonts w:ascii="Times New Roman" w:hAnsi="Times New Roman" w:cs="Times New Roman"/>
+        </w:rPr>
+        <w:t xml:space="preserve">data checks, </w:t>
+      </w:r>
+      <w:r>
+        <w:rPr>
+          <w:rFonts w:ascii="Times New Roman" w:hAnsi="Times New Roman" w:cs="Times New Roman"/>
+        </w:rPr>
+        <w:t xml:space="preserve">visualize trends, </w:t>
+      </w:r>
+      <w:r>
+        <w:rPr>
+          <w:rFonts w:ascii="Times New Roman" w:hAnsi="Times New Roman" w:cs="Times New Roman"/>
+        </w:rPr>
+        <w:t>use existing models</w:t>
+      </w:r>
+      <w:r>
+        <w:rPr>
+          <w:rFonts w:ascii="Times New Roman" w:hAnsi="Times New Roman" w:cs="Times New Roman"/>
+        </w:rPr>
+        <w:t>,</w:t>
+      </w:r>
+      <w:r>
+        <w:rPr>
+          <w:rFonts w:ascii="Times New Roman" w:hAnsi="Times New Roman" w:cs="Times New Roman"/>
+        </w:rPr>
+        <w:t xml:space="preserve"> or </w:t>
+      </w:r>
+      <w:r>
+        <w:rPr>
+          <w:rFonts w:ascii="Times New Roman" w:hAnsi="Times New Roman" w:cs="Times New Roman"/>
+        </w:rPr>
+        <w:t xml:space="preserve">create </w:t>
+      </w:r>
+      <w:r>
+        <w:rPr>
+          <w:rFonts w:ascii="Times New Roman" w:hAnsi="Times New Roman" w:cs="Times New Roman"/>
+        </w:rPr>
+        <w:t>custom parameterizations</w:t>
+      </w:r>
+      <w:r>
+        <w:rPr>
+          <w:rFonts w:ascii="Times New Roman" w:hAnsi="Times New Roman" w:cs="Times New Roman"/>
+        </w:rPr>
+        <w:t>.</w:t>
+      </w:r>
+    </w:p>
+    <w:p>
+      <w:pPr>
+        <w:spacing w:line="240" w:lineRule="auto"/>
+        <w:contextualSpacing/>
+        <w:rPr>
+          <w:rFonts w:ascii="Times New Roman" w:hAnsi="Times New Roman" w:cs="Times New Roman"/>
+        </w:rPr>
+      </w:pPr>
+    </w:p>
+    <w:p>
+      <w:pPr>
+        <w:spacing w:line="240" w:lineRule="auto"/>
+        <w:contextualSpacing/>
+        <w:rPr>
+          <w:rFonts w:ascii="Times New Roman" w:hAnsi="Times New Roman" w:cs="Times New Roman"/>
+        </w:rPr>
+      </w:pPr>
+      <w:r>
+        <w:rPr>
+          <w:rFonts w:ascii="Times New Roman" w:hAnsi="Times New Roman" w:cs="Times New Roman"/>
+        </w:rPr>
+        <w:t>Beyond the manuscript</w:t>
+      </w:r>
+      <w:r>
+        <w:rPr>
+          <w:rFonts w:ascii="Times New Roman" w:hAnsi="Times New Roman" w:cs="Times New Roman"/>
+        </w:rPr>
+        <w:t xml:space="preserve">, we have </w:t>
+      </w:r>
+      <w:r>
+        <w:rPr>
+          <w:rFonts w:ascii="Times New Roman" w:hAnsi="Times New Roman" w:cs="Times New Roman"/>
+        </w:rPr>
+        <w:t xml:space="preserve">developed </w:t>
+      </w:r>
+      <w:r>
+        <w:rPr>
+          <w:rFonts w:ascii="Times New Roman" w:hAnsi="Times New Roman" w:cs="Times New Roman"/>
+        </w:rPr>
+        <w:t xml:space="preserve">online </w:t>
+      </w:r>
+      <w:r>
+        <w:rPr>
+          <w:rFonts w:ascii="Times New Roman" w:hAnsi="Times New Roman" w:cs="Times New Roman"/>
+        </w:rPr>
+        <w:t xml:space="preserve">resources guiding </w:t>
+      </w:r>
+      <w:r>
+        <w:rPr>
+          <w:rFonts w:ascii="Times New Roman" w:hAnsi="Times New Roman" w:cs="Times New Roman"/>
+        </w:rPr>
+        <w:t xml:space="preserve">users </w:t>
+      </w:r>
+      <w:r>
+        <w:rPr>
+          <w:rFonts w:ascii="Times New Roman" w:hAnsi="Times New Roman" w:cs="Times New Roman"/>
+        </w:rPr>
+        <w:t xml:space="preserve">from basic to </w:t>
+      </w:r>
+      <w:r>
+        <w:rPr>
+          <w:rFonts w:ascii="Times New Roman" w:hAnsi="Times New Roman" w:cs="Times New Roman"/>
+        </w:rPr>
+        <w:t xml:space="preserve">advanced application </w:t>
+      </w:r>
+      <w:r>
+        <w:rPr>
+          <w:rFonts w:ascii="Times New Roman" w:hAnsi="Times New Roman" w:cs="Times New Roman"/>
+        </w:rPr>
+        <w:t xml:space="preserve">of </w:t>
+      </w:r>
+      <w:proofErr w:type="spellStart"/>
+      <w:r>
+        <w:rPr>
+          <w:rFonts w:ascii="Times New Roman" w:hAnsi="Times New Roman" w:cs="Times New Roman"/>
+        </w:rPr>
+        <w:t>hatchR</w:t>
+      </w:r>
+      <w:proofErr w:type="spellEnd"/>
+      <w:r>
+        <w:rPr>
+          <w:rFonts w:ascii="Times New Roman" w:hAnsi="Times New Roman" w:cs="Times New Roman"/>
+        </w:rPr>
+        <w:t>.</w:t>
+      </w:r>
+      <w:r>
+        <w:rPr>
+          <w:rFonts w:ascii="Times New Roman" w:hAnsi="Times New Roman" w:cs="Times New Roman"/>
+        </w:rPr>
+        <w:t xml:space="preserve"> </w:t>
+      </w:r>
+      <w:r>
+        <w:rPr>
+          <w:rFonts w:ascii="Times New Roman" w:hAnsi="Times New Roman" w:cs="Times New Roman"/>
+        </w:rPr>
+        <w:t>As such, the manuscript</w:t>
+      </w:r>
+      <w:r>
+        <w:rPr>
+          <w:rFonts w:ascii="Times New Roman" w:hAnsi="Times New Roman" w:cs="Times New Roman"/>
+        </w:rPr>
+        <w:t xml:space="preserve"> </w:t>
+      </w:r>
+      <w:r>
+        <w:rPr>
+          <w:rFonts w:ascii="Times New Roman" w:hAnsi="Times New Roman" w:cs="Times New Roman"/>
+        </w:rPr>
+        <w:t>presents only the core functionality with a total length of</w:t>
+      </w:r>
+      <w:r>
+        <w:rPr>
+          <w:rFonts w:ascii="Times New Roman" w:hAnsi="Times New Roman" w:cs="Times New Roman"/>
+        </w:rPr>
+        <w:t xml:space="preserve"> 3,475</w:t>
+      </w:r>
+      <w:r>
+        <w:rPr>
+          <w:rFonts w:ascii="Times New Roman" w:hAnsi="Times New Roman" w:cs="Times New Roman"/>
+        </w:rPr>
+        <w:t xml:space="preserve"> words</w:t>
+      </w:r>
+      <w:r>
+        <w:rPr>
+          <w:rFonts w:ascii="Times New Roman" w:hAnsi="Times New Roman" w:cs="Times New Roman"/>
+        </w:rPr>
+        <w:t xml:space="preserve"> and includes</w:t>
+      </w:r>
+      <w:r>
+        <w:rPr>
+          <w:rFonts w:ascii="Times New Roman" w:hAnsi="Times New Roman" w:cs="Times New Roman"/>
+        </w:rPr>
+        <w:t xml:space="preserve"> </w:t>
+      </w:r>
+      <w:r>
+        <w:rPr>
+          <w:rFonts w:ascii="Times New Roman" w:hAnsi="Times New Roman" w:cs="Times New Roman"/>
+        </w:rPr>
+        <w:t>two</w:t>
+      </w:r>
+      <w:r>
+        <w:rPr>
+          <w:rFonts w:ascii="Times New Roman" w:hAnsi="Times New Roman" w:cs="Times New Roman"/>
+        </w:rPr>
+        <w:t xml:space="preserve"> table</w:t>
+      </w:r>
+      <w:r>
+        <w:rPr>
+          <w:rFonts w:ascii="Times New Roman" w:hAnsi="Times New Roman" w:cs="Times New Roman"/>
+        </w:rPr>
+        <w:t>s</w:t>
+      </w:r>
+      <w:r>
+        <w:rPr>
+          <w:rFonts w:ascii="Times New Roman" w:hAnsi="Times New Roman" w:cs="Times New Roman"/>
+        </w:rPr>
+        <w:t xml:space="preserve"> and </w:t>
+      </w:r>
+      <w:r>
+        <w:rPr>
+          <w:rFonts w:ascii="Times New Roman" w:hAnsi="Times New Roman" w:cs="Times New Roman"/>
+        </w:rPr>
+        <w:t>four</w:t>
+      </w:r>
+      <w:r>
+        <w:rPr>
+          <w:rFonts w:ascii="Times New Roman" w:hAnsi="Times New Roman" w:cs="Times New Roman"/>
+        </w:rPr>
+        <w:t xml:space="preserve"> figures.</w:t>
+      </w:r>
+    </w:p>
+    <w:p>
+      <w:pPr>
+        <w:spacing w:line="240" w:lineRule="auto"/>
+        <w:contextualSpacing/>
+        <w:rPr>
+          <w:rFonts w:ascii="Times New Roman" w:hAnsi="Times New Roman" w:cs="Times New Roman"/>
+        </w:rPr>
+      </w:pPr>
+    </w:p>
+    <w:p>
+      <w:pPr>
+        <w:spacing w:line="240" w:lineRule="auto"/>
+        <w:contextualSpacing/>
+        <w:rPr>
+          <w:rFonts w:ascii="Times New Roman" w:hAnsi="Times New Roman" w:cs="Times New Roman"/>
+        </w:rPr>
+      </w:pPr>
+      <w:r>
+        <w:rPr>
+          <w:rFonts w:ascii="Times New Roman" w:hAnsi="Times New Roman" w:cs="Times New Roman"/>
+        </w:rPr>
+        <w:t xml:space="preserve">We believe our manuscript will be of broad interest to </w:t>
+      </w:r>
+      <w:r>
+        <w:rPr>
+          <w:rFonts w:ascii="Times New Roman" w:hAnsi="Times New Roman" w:cs="Times New Roman"/>
+          <w:i/>
+          <w:iCs/>
+        </w:rPr>
         <w:t xml:space="preserve">MEE </w:t>
       </w:r>
       <w:r>
@@ -1101,13 +1137,26 @@
         <w:rPr>
           <w:rFonts w:ascii="Times New Roman" w:hAnsi="Times New Roman" w:cs="Times New Roman"/>
         </w:rPr>
+        <w:lastRenderedPageBreak/>
         <w:t xml:space="preserve">ecological or evolutionary </w:t>
       </w:r>
       <w:r>
         <w:rPr>
           <w:rFonts w:ascii="Times New Roman" w:hAnsi="Times New Roman" w:cs="Times New Roman"/>
         </w:rPr>
-        <w:t xml:space="preserve">research. A </w:t>
+        <w:t>research</w:t>
+      </w:r>
+      <w:r>
+        <w:rPr>
+          <w:rFonts w:ascii="Times New Roman" w:hAnsi="Times New Roman" w:cs="Times New Roman"/>
+        </w:rPr>
+        <w:t xml:space="preserve"> across a wide taxonomic breadth</w:t>
+      </w:r>
+      <w:r>
+        <w:rPr>
+          <w:rFonts w:ascii="Times New Roman" w:hAnsi="Times New Roman" w:cs="Times New Roman"/>
+        </w:rPr>
+        <w:t xml:space="preserve">. A </w:t>
       </w:r>
       <w:r>
         <w:rPr>

</xml_diff>

<commit_message>
fix table and figs and rerender
</commit_message>
<xml_diff>
--- a/docs/manuscript/cover_letter.docx
+++ b/docs/manuscript/cover_letter.docx
@@ -387,19 +387,11 @@
         </w:rPr>
         <w:t xml:space="preserve"> </w:t>
       </w:r>
-      <w:proofErr w:type="gramStart"/>
-      <w:r>
-        <w:rPr>
-          <w:rFonts w:ascii="Times New Roman" w:hAnsi="Times New Roman" w:cs="Times New Roman"/>
-        </w:rPr>
-        <w:t>The</w:t>
-      </w:r>
-      <w:proofErr w:type="gramEnd"/>
-      <w:r>
-        <w:rPr>
-          <w:rFonts w:ascii="Times New Roman" w:hAnsi="Times New Roman" w:cs="Times New Roman"/>
-        </w:rPr>
-        <w:t xml:space="preserve"> tool </w:t>
+      <w:r>
+        <w:rPr>
+          <w:rFonts w:ascii="Times New Roman" w:hAnsi="Times New Roman" w:cs="Times New Roman"/>
+        </w:rPr>
+        <w:t xml:space="preserve">The tool </w:t>
       </w:r>
       <w:r>
         <w:rPr>
@@ -1533,7 +1525,19 @@
         <w:rPr>
           <w:rFonts w:ascii="Times New Roman" w:hAnsi="Times New Roman" w:cs="Times New Roman"/>
         </w:rPr>
-        <w:t>Amanda Cicchino, University of Guelph</w:t>
+        <w:t xml:space="preserve">Amanda </w:t>
+      </w:r>
+      <w:r>
+        <w:rPr>
+          <w:rFonts w:ascii="Times New Roman" w:hAnsi="Times New Roman" w:cs="Times New Roman"/>
+        </w:rPr>
+        <w:t>Cicchino</w:t>
+      </w:r>
+      <w:r>
+        <w:rPr>
+          <w:rFonts w:ascii="Times New Roman" w:hAnsi="Times New Roman" w:cs="Times New Roman"/>
+        </w:rPr>
+        <w:t>, University of Guelph</w:t>
       </w:r>
       <w:r>
         <w:rPr>
@@ -1619,16 +1623,14 @@
         <w:rPr>
           <w:rFonts w:ascii="Times New Roman" w:hAnsi="Times New Roman" w:cs="Times New Roman"/>
         </w:rPr>
-        <w:t xml:space="preserve">La Trobe </w:t>
-      </w:r>
-      <w:proofErr w:type="spellStart"/>
-      <w:r>
-        <w:rPr>
-          <w:rFonts w:ascii="Times New Roman" w:hAnsi="Times New Roman" w:cs="Times New Roman"/>
-        </w:rPr>
-        <w:t>Universiyu</w:t>
-      </w:r>
-      <w:proofErr w:type="spellEnd"/>
+        <w:t>La Trobe Universi</w:t>
+      </w:r>
+      <w:r>
+        <w:rPr>
+          <w:rFonts w:ascii="Times New Roman" w:hAnsi="Times New Roman" w:cs="Times New Roman"/>
+        </w:rPr>
+        <w:t>ty</w:t>
+      </w:r>
       <w:r>
         <w:rPr>
           <w:rFonts w:ascii="Times New Roman" w:hAnsi="Times New Roman" w:cs="Times New Roman"/>

</xml_diff>